<commit_message>
Documentos 3 puntos apache
</commit_message>
<xml_diff>
--- a/apuntes.docx
+++ b/apuntes.docx
@@ -3825,8 +3825,6 @@
           </wp:inline>
         </w:drawing>
       </w:r>
-      <w:bookmarkStart w:id="0" w:name="_GoBack"/>
-      <w:bookmarkEnd w:id="0"/>
     </w:p>
     <w:p/>
     <w:tbl>
@@ -3977,6 +3975,1086 @@
           </wp:inline>
         </w:drawing>
       </w:r>
+    </w:p>
+    <w:p/>
+    <w:tbl>
+      <w:tblPr>
+        <w:tblW w:w="10200" w:type="dxa"/>
+        <w:tblCellMar>
+          <w:left w:w="70" w:type="dxa"/>
+          <w:right w:w="70" w:type="dxa"/>
+        </w:tblCellMar>
+        <w:tblLook w:val="04A0" w:firstRow="1" w:lastRow="0" w:firstColumn="1" w:lastColumn="0" w:noHBand="0" w:noVBand="1"/>
+      </w:tblPr>
+      <w:tblGrid>
+        <w:gridCol w:w="1200"/>
+        <w:gridCol w:w="9000"/>
+      </w:tblGrid>
+      <w:tr>
+        <w:trPr>
+          <w:trHeight w:val="330"/>
+        </w:trPr>
+        <w:tc>
+          <w:tcPr>
+            <w:tcW w:w="1200" w:type="dxa"/>
+            <w:tcBorders>
+              <w:top w:val="single" w:sz="8" w:space="0" w:color="auto"/>
+              <w:left w:val="single" w:sz="8" w:space="0" w:color="auto"/>
+              <w:bottom w:val="single" w:sz="8" w:space="0" w:color="auto"/>
+              <w:right w:val="single" w:sz="8" w:space="0" w:color="auto"/>
+            </w:tcBorders>
+            <w:shd w:val="clear" w:color="auto" w:fill="auto"/>
+            <w:noWrap/>
+            <w:vAlign w:val="center"/>
+            <w:hideMark/>
+          </w:tcPr>
+          <w:p>
+            <w:pPr>
+              <w:spacing w:after="0" w:line="240" w:lineRule="auto"/>
+              <w:jc w:val="center"/>
+              <w:rPr>
+                <w:rFonts w:ascii="Calibri" w:eastAsia="Times New Roman" w:hAnsi="Calibri" w:cs="Calibri"/>
+                <w:b/>
+                <w:bCs/>
+                <w:color w:val="000000"/>
+                <w:sz w:val="24"/>
+                <w:szCs w:val="24"/>
+                <w:lang w:eastAsia="es-ES"/>
+              </w:rPr>
+            </w:pPr>
+            <w:r>
+              <w:rPr>
+                <w:rFonts w:ascii="Calibri" w:eastAsia="Times New Roman" w:hAnsi="Calibri" w:cs="Calibri"/>
+                <w:b/>
+                <w:bCs/>
+                <w:color w:val="000000"/>
+                <w:sz w:val="24"/>
+                <w:szCs w:val="24"/>
+                <w:lang w:eastAsia="es-ES"/>
+              </w:rPr>
+              <w:t>2.4</w:t>
+            </w:r>
+          </w:p>
+        </w:tc>
+        <w:tc>
+          <w:tcPr>
+            <w:tcW w:w="9000" w:type="dxa"/>
+            <w:tcBorders>
+              <w:top w:val="single" w:sz="8" w:space="0" w:color="auto"/>
+              <w:left w:val="nil"/>
+              <w:bottom w:val="single" w:sz="8" w:space="0" w:color="auto"/>
+              <w:right w:val="single" w:sz="8" w:space="0" w:color="auto"/>
+            </w:tcBorders>
+            <w:shd w:val="clear" w:color="auto" w:fill="auto"/>
+            <w:vAlign w:val="bottom"/>
+            <w:hideMark/>
+          </w:tcPr>
+          <w:p>
+            <w:pPr>
+              <w:spacing w:after="0" w:line="240" w:lineRule="auto"/>
+              <w:rPr>
+                <w:rFonts w:ascii="Calibri" w:eastAsia="Times New Roman" w:hAnsi="Calibri" w:cs="Calibri"/>
+                <w:i/>
+                <w:iCs/>
+                <w:color w:val="000000"/>
+                <w:sz w:val="24"/>
+                <w:szCs w:val="24"/>
+                <w:lang w:eastAsia="es-ES"/>
+              </w:rPr>
+            </w:pPr>
+            <w:r>
+              <w:rPr>
+                <w:rFonts w:ascii="Calibri" w:eastAsia="Times New Roman" w:hAnsi="Calibri" w:cs="Calibri"/>
+                <w:i/>
+                <w:iCs/>
+                <w:color w:val="000000"/>
+                <w:sz w:val="24"/>
+                <w:szCs w:val="24"/>
+                <w:lang w:eastAsia="es-ES"/>
+              </w:rPr>
+              <w:t>Habilitar SSI en un directorio o host virtual particular</w:t>
+            </w:r>
+          </w:p>
+        </w:tc>
+      </w:tr>
+    </w:tbl>
+    <w:p/>
+    <w:p>
+      <w:r>
+        <w:t>habilitar el módulo de Apache que permite el uso de SSI (mod_include)</w:t>
+      </w:r>
+      <w:r>
+        <w:t>, pero ya existe</w:t>
+      </w:r>
+    </w:p>
+    <w:p>
+      <w:r>
+        <w:rPr>
+          <w:noProof/>
+        </w:rPr>
+        <w:lastRenderedPageBreak/>
+        <w:drawing>
+          <wp:inline distT="0" distB="0" distL="0" distR="0" wp14:anchorId="2CB30866" wp14:editId="7F6EED6C">
+            <wp:extent cx="5400040" cy="1406525"/>
+            <wp:effectExtent l="0" t="0" r="0" b="3175"/>
+            <wp:docPr id="48" name="Imagen 48"/>
+            <wp:cNvGraphicFramePr>
+              <a:graphicFrameLocks xmlns:a="http://schemas.openxmlformats.org/drawingml/2006/main" noChangeAspect="1"/>
+            </wp:cNvGraphicFramePr>
+            <a:graphic xmlns:a="http://schemas.openxmlformats.org/drawingml/2006/main">
+              <a:graphicData uri="http://schemas.openxmlformats.org/drawingml/2006/picture">
+                <pic:pic xmlns:pic="http://schemas.openxmlformats.org/drawingml/2006/picture">
+                  <pic:nvPicPr>
+                    <pic:cNvPr id="1" name=""/>
+                    <pic:cNvPicPr/>
+                  </pic:nvPicPr>
+                  <pic:blipFill>
+                    <a:blip r:embed="rId52"/>
+                    <a:stretch>
+                      <a:fillRect/>
+                    </a:stretch>
+                  </pic:blipFill>
+                  <pic:spPr>
+                    <a:xfrm>
+                      <a:off x="0" y="0"/>
+                      <a:ext cx="5400040" cy="1406525"/>
+                    </a:xfrm>
+                    <a:prstGeom prst="rect">
+                      <a:avLst/>
+                    </a:prstGeom>
+                  </pic:spPr>
+                </pic:pic>
+              </a:graphicData>
+            </a:graphic>
+          </wp:inline>
+        </w:drawing>
+      </w:r>
+    </w:p>
+    <w:p/>
+    <w:p>
+      <w:r>
+        <w:t>indicamos que vamos a permitir SSI sobre los ficheros de un directorio concret</w:t>
+      </w:r>
+    </w:p>
+    <w:p>
+      <w:r>
+        <w:rPr>
+          <w:noProof/>
+        </w:rPr>
+        <w:drawing>
+          <wp:inline distT="0" distB="0" distL="0" distR="0" wp14:anchorId="0706D84B" wp14:editId="2CA464E7">
+            <wp:extent cx="5362575" cy="5267325"/>
+            <wp:effectExtent l="0" t="0" r="9525" b="9525"/>
+            <wp:docPr id="49" name="Imagen 49"/>
+            <wp:cNvGraphicFramePr>
+              <a:graphicFrameLocks xmlns:a="http://schemas.openxmlformats.org/drawingml/2006/main" noChangeAspect="1"/>
+            </wp:cNvGraphicFramePr>
+            <a:graphic xmlns:a="http://schemas.openxmlformats.org/drawingml/2006/main">
+              <a:graphicData uri="http://schemas.openxmlformats.org/drawingml/2006/picture">
+                <pic:pic xmlns:pic="http://schemas.openxmlformats.org/drawingml/2006/picture">
+                  <pic:nvPicPr>
+                    <pic:cNvPr id="1" name=""/>
+                    <pic:cNvPicPr/>
+                  </pic:nvPicPr>
+                  <pic:blipFill>
+                    <a:blip r:embed="rId53"/>
+                    <a:stretch>
+                      <a:fillRect/>
+                    </a:stretch>
+                  </pic:blipFill>
+                  <pic:spPr>
+                    <a:xfrm>
+                      <a:off x="0" y="0"/>
+                      <a:ext cx="5362575" cy="5267325"/>
+                    </a:xfrm>
+                    <a:prstGeom prst="rect">
+                      <a:avLst/>
+                    </a:prstGeom>
+                  </pic:spPr>
+                </pic:pic>
+              </a:graphicData>
+            </a:graphic>
+          </wp:inline>
+        </w:drawing>
+      </w:r>
+    </w:p>
+    <w:p/>
+    <w:p>
+      <w:r>
+        <w:t>Se crea un archivo shtml que utiliza ssi</w:t>
+      </w:r>
+    </w:p>
+    <w:p>
+      <w:r>
+        <w:rPr>
+          <w:noProof/>
+        </w:rPr>
+        <w:lastRenderedPageBreak/>
+        <w:drawing>
+          <wp:inline distT="0" distB="0" distL="0" distR="0" wp14:anchorId="22A2D437" wp14:editId="0EDD96A6">
+            <wp:extent cx="5400040" cy="2258060"/>
+            <wp:effectExtent l="0" t="0" r="0" b="8890"/>
+            <wp:docPr id="50" name="Imagen 50"/>
+            <wp:cNvGraphicFramePr>
+              <a:graphicFrameLocks xmlns:a="http://schemas.openxmlformats.org/drawingml/2006/main" noChangeAspect="1"/>
+            </wp:cNvGraphicFramePr>
+            <a:graphic xmlns:a="http://schemas.openxmlformats.org/drawingml/2006/main">
+              <a:graphicData uri="http://schemas.openxmlformats.org/drawingml/2006/picture">
+                <pic:pic xmlns:pic="http://schemas.openxmlformats.org/drawingml/2006/picture">
+                  <pic:nvPicPr>
+                    <pic:cNvPr id="1" name=""/>
+                    <pic:cNvPicPr/>
+                  </pic:nvPicPr>
+                  <pic:blipFill>
+                    <a:blip r:embed="rId54"/>
+                    <a:stretch>
+                      <a:fillRect/>
+                    </a:stretch>
+                  </pic:blipFill>
+                  <pic:spPr>
+                    <a:xfrm>
+                      <a:off x="0" y="0"/>
+                      <a:ext cx="5400040" cy="2258060"/>
+                    </a:xfrm>
+                    <a:prstGeom prst="rect">
+                      <a:avLst/>
+                    </a:prstGeom>
+                  </pic:spPr>
+                </pic:pic>
+              </a:graphicData>
+            </a:graphic>
+          </wp:inline>
+        </w:drawing>
+      </w:r>
+    </w:p>
+    <w:p>
+      <w:pPr>
+        <w:rPr>
+          <w:color w:val="000000"/>
+          <w:sz w:val="27"/>
+          <w:szCs w:val="27"/>
+        </w:rPr>
+      </w:pPr>
+      <w:r>
+        <w:rPr>
+          <w:color w:val="000000"/>
+          <w:sz w:val="27"/>
+          <w:szCs w:val="27"/>
+        </w:rPr>
+        <w:t>Comprobamos que funciona</w:t>
+      </w:r>
+    </w:p>
+    <w:p/>
+    <w:p>
+      <w:r>
+        <w:rPr>
+          <w:noProof/>
+        </w:rPr>
+        <w:drawing>
+          <wp:inline distT="0" distB="0" distL="0" distR="0" wp14:anchorId="5D7B244B" wp14:editId="76795D9C">
+            <wp:extent cx="5394960" cy="2286000"/>
+            <wp:effectExtent l="0" t="0" r="0" b="0"/>
+            <wp:docPr id="51" name="Imagen 51"/>
+            <wp:cNvGraphicFramePr>
+              <a:graphicFrameLocks xmlns:a="http://schemas.openxmlformats.org/drawingml/2006/main" noChangeAspect="1"/>
+            </wp:cNvGraphicFramePr>
+            <a:graphic xmlns:a="http://schemas.openxmlformats.org/drawingml/2006/main">
+              <a:graphicData uri="http://schemas.openxmlformats.org/drawingml/2006/picture">
+                <pic:pic xmlns:pic="http://schemas.openxmlformats.org/drawingml/2006/picture">
+                  <pic:nvPicPr>
+                    <pic:cNvPr id="0" name="Picture 1"/>
+                    <pic:cNvPicPr>
+                      <a:picLocks noChangeAspect="1" noChangeArrowheads="1"/>
+                    </pic:cNvPicPr>
+                  </pic:nvPicPr>
+                  <pic:blipFill>
+                    <a:blip r:embed="rId55">
+                      <a:extLst>
+                        <a:ext uri="{28A0092B-C50C-407E-A947-70E740481C1C}">
+                          <a14:useLocalDpi xmlns:a14="http://schemas.microsoft.com/office/drawing/2010/main" val="0"/>
+                        </a:ext>
+                      </a:extLst>
+                    </a:blip>
+                    <a:srcRect/>
+                    <a:stretch>
+                      <a:fillRect/>
+                    </a:stretch>
+                  </pic:blipFill>
+                  <pic:spPr bwMode="auto">
+                    <a:xfrm>
+                      <a:off x="0" y="0"/>
+                      <a:ext cx="5394960" cy="2286000"/>
+                    </a:xfrm>
+                    <a:prstGeom prst="rect">
+                      <a:avLst/>
+                    </a:prstGeom>
+                    <a:noFill/>
+                    <a:ln>
+                      <a:noFill/>
+                    </a:ln>
+                  </pic:spPr>
+                </pic:pic>
+              </a:graphicData>
+            </a:graphic>
+          </wp:inline>
+        </w:drawing>
+      </w:r>
+    </w:p>
+    <w:p/>
+    <w:p/>
+    <w:tbl>
+      <w:tblPr>
+        <w:tblW w:w="10200" w:type="dxa"/>
+        <w:tblCellMar>
+          <w:left w:w="70" w:type="dxa"/>
+          <w:right w:w="70" w:type="dxa"/>
+        </w:tblCellMar>
+        <w:tblLook w:val="04A0" w:firstRow="1" w:lastRow="0" w:firstColumn="1" w:lastColumn="0" w:noHBand="0" w:noVBand="1"/>
+      </w:tblPr>
+      <w:tblGrid>
+        <w:gridCol w:w="1200"/>
+        <w:gridCol w:w="9000"/>
+      </w:tblGrid>
+      <w:tr>
+        <w:trPr>
+          <w:trHeight w:val="330"/>
+        </w:trPr>
+        <w:tc>
+          <w:tcPr>
+            <w:tcW w:w="1200" w:type="dxa"/>
+            <w:tcBorders>
+              <w:top w:val="single" w:sz="8" w:space="0" w:color="auto"/>
+              <w:left w:val="single" w:sz="8" w:space="0" w:color="auto"/>
+              <w:bottom w:val="single" w:sz="8" w:space="0" w:color="auto"/>
+              <w:right w:val="single" w:sz="8" w:space="0" w:color="auto"/>
+            </w:tcBorders>
+            <w:shd w:val="clear" w:color="auto" w:fill="auto"/>
+            <w:noWrap/>
+            <w:vAlign w:val="center"/>
+            <w:hideMark/>
+          </w:tcPr>
+          <w:p>
+            <w:pPr>
+              <w:spacing w:after="0" w:line="240" w:lineRule="auto"/>
+              <w:jc w:val="center"/>
+              <w:rPr>
+                <w:rFonts w:ascii="Calibri" w:eastAsia="Times New Roman" w:hAnsi="Calibri" w:cs="Calibri"/>
+                <w:b/>
+                <w:bCs/>
+                <w:color w:val="000000"/>
+                <w:sz w:val="24"/>
+                <w:szCs w:val="24"/>
+                <w:lang w:eastAsia="es-ES"/>
+              </w:rPr>
+            </w:pPr>
+            <w:r>
+              <w:rPr>
+                <w:rFonts w:ascii="Calibri" w:eastAsia="Times New Roman" w:hAnsi="Calibri" w:cs="Calibri"/>
+                <w:b/>
+                <w:bCs/>
+                <w:color w:val="000000"/>
+                <w:sz w:val="24"/>
+                <w:szCs w:val="24"/>
+                <w:lang w:eastAsia="es-ES"/>
+              </w:rPr>
+              <w:t>2.5</w:t>
+            </w:r>
+          </w:p>
+        </w:tc>
+        <w:tc>
+          <w:tcPr>
+            <w:tcW w:w="9000" w:type="dxa"/>
+            <w:tcBorders>
+              <w:top w:val="single" w:sz="8" w:space="0" w:color="auto"/>
+              <w:left w:val="nil"/>
+              <w:bottom w:val="single" w:sz="8" w:space="0" w:color="auto"/>
+              <w:right w:val="single" w:sz="8" w:space="0" w:color="auto"/>
+            </w:tcBorders>
+            <w:shd w:val="clear" w:color="auto" w:fill="auto"/>
+            <w:vAlign w:val="bottom"/>
+            <w:hideMark/>
+          </w:tcPr>
+          <w:p>
+            <w:pPr>
+              <w:spacing w:after="0" w:line="240" w:lineRule="auto"/>
+              <w:rPr>
+                <w:rFonts w:ascii="Calibri" w:eastAsia="Times New Roman" w:hAnsi="Calibri" w:cs="Calibri"/>
+                <w:i/>
+                <w:iCs/>
+                <w:color w:val="000000"/>
+                <w:sz w:val="24"/>
+                <w:szCs w:val="24"/>
+                <w:lang w:eastAsia="es-ES"/>
+              </w:rPr>
+            </w:pPr>
+            <w:r>
+              <w:rPr>
+                <w:rFonts w:ascii="Calibri" w:eastAsia="Times New Roman" w:hAnsi="Calibri" w:cs="Calibri"/>
+                <w:i/>
+                <w:iCs/>
+                <w:color w:val="000000"/>
+                <w:sz w:val="24"/>
+                <w:szCs w:val="24"/>
+                <w:lang w:eastAsia="es-ES"/>
+              </w:rPr>
+              <w:t>Crear un filtro de salida con Python que transforme las páginas de alguna forma</w:t>
+            </w:r>
+          </w:p>
+        </w:tc>
+      </w:tr>
+    </w:tbl>
+    <w:p/>
+    <w:p>
+      <w:r>
+        <w:t>modificamos la configuración del directorio de la siguiente forma</w:t>
+      </w:r>
+    </w:p>
+    <w:p>
+      <w:r>
+        <w:rPr>
+          <w:noProof/>
+        </w:rPr>
+        <w:lastRenderedPageBreak/>
+        <w:drawing>
+          <wp:inline distT="0" distB="0" distL="0" distR="0" wp14:anchorId="2C243C17" wp14:editId="05221919">
+            <wp:extent cx="4848225" cy="3733800"/>
+            <wp:effectExtent l="0" t="0" r="9525" b="0"/>
+            <wp:docPr id="52" name="Imagen 52"/>
+            <wp:cNvGraphicFramePr>
+              <a:graphicFrameLocks xmlns:a="http://schemas.openxmlformats.org/drawingml/2006/main" noChangeAspect="1"/>
+            </wp:cNvGraphicFramePr>
+            <a:graphic xmlns:a="http://schemas.openxmlformats.org/drawingml/2006/main">
+              <a:graphicData uri="http://schemas.openxmlformats.org/drawingml/2006/picture">
+                <pic:pic xmlns:pic="http://schemas.openxmlformats.org/drawingml/2006/picture">
+                  <pic:nvPicPr>
+                    <pic:cNvPr id="1" name=""/>
+                    <pic:cNvPicPr/>
+                  </pic:nvPicPr>
+                  <pic:blipFill>
+                    <a:blip r:embed="rId56"/>
+                    <a:stretch>
+                      <a:fillRect/>
+                    </a:stretch>
+                  </pic:blipFill>
+                  <pic:spPr>
+                    <a:xfrm>
+                      <a:off x="0" y="0"/>
+                      <a:ext cx="4848225" cy="3733800"/>
+                    </a:xfrm>
+                    <a:prstGeom prst="rect">
+                      <a:avLst/>
+                    </a:prstGeom>
+                  </pic:spPr>
+                </pic:pic>
+              </a:graphicData>
+            </a:graphic>
+          </wp:inline>
+        </w:drawing>
+      </w:r>
+    </w:p>
+    <w:p/>
+    <w:p>
+      <w:r>
+        <w:t>Se crea el programa en Python con el filtro</w:t>
+      </w:r>
+    </w:p>
+    <w:p>
+      <w:r>
+        <w:rPr>
+          <w:noProof/>
+        </w:rPr>
+        <w:drawing>
+          <wp:inline distT="0" distB="0" distL="0" distR="0" wp14:anchorId="1BAC7634" wp14:editId="2D1959D3">
+            <wp:extent cx="5400040" cy="2345055"/>
+            <wp:effectExtent l="0" t="0" r="0" b="0"/>
+            <wp:docPr id="53" name="Imagen 53"/>
+            <wp:cNvGraphicFramePr>
+              <a:graphicFrameLocks xmlns:a="http://schemas.openxmlformats.org/drawingml/2006/main" noChangeAspect="1"/>
+            </wp:cNvGraphicFramePr>
+            <a:graphic xmlns:a="http://schemas.openxmlformats.org/drawingml/2006/main">
+              <a:graphicData uri="http://schemas.openxmlformats.org/drawingml/2006/picture">
+                <pic:pic xmlns:pic="http://schemas.openxmlformats.org/drawingml/2006/picture">
+                  <pic:nvPicPr>
+                    <pic:cNvPr id="1" name=""/>
+                    <pic:cNvPicPr/>
+                  </pic:nvPicPr>
+                  <pic:blipFill>
+                    <a:blip r:embed="rId57"/>
+                    <a:stretch>
+                      <a:fillRect/>
+                    </a:stretch>
+                  </pic:blipFill>
+                  <pic:spPr>
+                    <a:xfrm>
+                      <a:off x="0" y="0"/>
+                      <a:ext cx="5400040" cy="2345055"/>
+                    </a:xfrm>
+                    <a:prstGeom prst="rect">
+                      <a:avLst/>
+                    </a:prstGeom>
+                  </pic:spPr>
+                </pic:pic>
+              </a:graphicData>
+            </a:graphic>
+          </wp:inline>
+        </w:drawing>
+      </w:r>
+    </w:p>
+    <w:p/>
+    <w:p/>
+    <w:tbl>
+      <w:tblPr>
+        <w:tblW w:w="10200" w:type="dxa"/>
+        <w:tblCellMar>
+          <w:left w:w="70" w:type="dxa"/>
+          <w:right w:w="70" w:type="dxa"/>
+        </w:tblCellMar>
+        <w:tblLook w:val="04A0" w:firstRow="1" w:lastRow="0" w:firstColumn="1" w:lastColumn="0" w:noHBand="0" w:noVBand="1"/>
+      </w:tblPr>
+      <w:tblGrid>
+        <w:gridCol w:w="1200"/>
+        <w:gridCol w:w="9000"/>
+      </w:tblGrid>
+      <w:tr>
+        <w:trPr>
+          <w:trHeight w:val="330"/>
+        </w:trPr>
+        <w:tc>
+          <w:tcPr>
+            <w:tcW w:w="1200" w:type="dxa"/>
+            <w:tcBorders>
+              <w:top w:val="single" w:sz="8" w:space="0" w:color="auto"/>
+              <w:left w:val="single" w:sz="8" w:space="0" w:color="auto"/>
+              <w:bottom w:val="single" w:sz="8" w:space="0" w:color="auto"/>
+              <w:right w:val="single" w:sz="8" w:space="0" w:color="auto"/>
+            </w:tcBorders>
+            <w:shd w:val="clear" w:color="auto" w:fill="auto"/>
+            <w:noWrap/>
+            <w:vAlign w:val="center"/>
+            <w:hideMark/>
+          </w:tcPr>
+          <w:p>
+            <w:pPr>
+              <w:spacing w:after="0" w:line="240" w:lineRule="auto"/>
+              <w:jc w:val="center"/>
+              <w:rPr>
+                <w:rFonts w:ascii="Calibri" w:eastAsia="Times New Roman" w:hAnsi="Calibri" w:cs="Calibri"/>
+                <w:b/>
+                <w:bCs/>
+                <w:color w:val="000000"/>
+                <w:sz w:val="24"/>
+                <w:szCs w:val="24"/>
+                <w:lang w:eastAsia="es-ES"/>
+              </w:rPr>
+            </w:pPr>
+            <w:r>
+              <w:rPr>
+                <w:rFonts w:ascii="Calibri" w:eastAsia="Times New Roman" w:hAnsi="Calibri" w:cs="Calibri"/>
+                <w:b/>
+                <w:bCs/>
+                <w:color w:val="000000"/>
+                <w:sz w:val="24"/>
+                <w:szCs w:val="24"/>
+                <w:lang w:eastAsia="es-ES"/>
+              </w:rPr>
+              <w:t>2.6</w:t>
+            </w:r>
+          </w:p>
+        </w:tc>
+        <w:tc>
+          <w:tcPr>
+            <w:tcW w:w="9000" w:type="dxa"/>
+            <w:tcBorders>
+              <w:top w:val="single" w:sz="8" w:space="0" w:color="auto"/>
+              <w:left w:val="nil"/>
+              <w:bottom w:val="single" w:sz="8" w:space="0" w:color="auto"/>
+              <w:right w:val="single" w:sz="8" w:space="0" w:color="auto"/>
+            </w:tcBorders>
+            <w:shd w:val="clear" w:color="auto" w:fill="auto"/>
+            <w:vAlign w:val="bottom"/>
+            <w:hideMark/>
+          </w:tcPr>
+          <w:p>
+            <w:pPr>
+              <w:spacing w:after="0" w:line="240" w:lineRule="auto"/>
+              <w:rPr>
+                <w:rFonts w:ascii="Calibri" w:eastAsia="Times New Roman" w:hAnsi="Calibri" w:cs="Calibri"/>
+                <w:i/>
+                <w:iCs/>
+                <w:color w:val="000000"/>
+                <w:sz w:val="24"/>
+                <w:szCs w:val="24"/>
+                <w:lang w:eastAsia="es-ES"/>
+              </w:rPr>
+            </w:pPr>
+            <w:r>
+              <w:rPr>
+                <w:rFonts w:ascii="Calibri" w:eastAsia="Times New Roman" w:hAnsi="Calibri" w:cs="Calibri"/>
+                <w:i/>
+                <w:iCs/>
+                <w:color w:val="000000"/>
+                <w:sz w:val="24"/>
+                <w:szCs w:val="24"/>
+                <w:lang w:eastAsia="es-ES"/>
+              </w:rPr>
+              <w:t>Habilitar mod_deflate</w:t>
+            </w:r>
+          </w:p>
+        </w:tc>
+      </w:tr>
+    </w:tbl>
+    <w:p/>
+    <w:p>
+      <w:r>
+        <w:t>Activar mod_deflate, que ya esta activo</w:t>
+      </w:r>
+    </w:p>
+    <w:p>
+      <w:r>
+        <w:rPr>
+          <w:noProof/>
+        </w:rPr>
+        <w:lastRenderedPageBreak/>
+        <w:drawing>
+          <wp:inline distT="0" distB="0" distL="0" distR="0" wp14:anchorId="5A5C38E7" wp14:editId="226DBAC7">
+            <wp:extent cx="5400040" cy="1140460"/>
+            <wp:effectExtent l="0" t="0" r="0" b="2540"/>
+            <wp:docPr id="54" name="Imagen 54"/>
+            <wp:cNvGraphicFramePr>
+              <a:graphicFrameLocks xmlns:a="http://schemas.openxmlformats.org/drawingml/2006/main" noChangeAspect="1"/>
+            </wp:cNvGraphicFramePr>
+            <a:graphic xmlns:a="http://schemas.openxmlformats.org/drawingml/2006/main">
+              <a:graphicData uri="http://schemas.openxmlformats.org/drawingml/2006/picture">
+                <pic:pic xmlns:pic="http://schemas.openxmlformats.org/drawingml/2006/picture">
+                  <pic:nvPicPr>
+                    <pic:cNvPr id="1" name=""/>
+                    <pic:cNvPicPr/>
+                  </pic:nvPicPr>
+                  <pic:blipFill>
+                    <a:blip r:embed="rId58"/>
+                    <a:stretch>
+                      <a:fillRect/>
+                    </a:stretch>
+                  </pic:blipFill>
+                  <pic:spPr>
+                    <a:xfrm>
+                      <a:off x="0" y="0"/>
+                      <a:ext cx="5400040" cy="1140460"/>
+                    </a:xfrm>
+                    <a:prstGeom prst="rect">
+                      <a:avLst/>
+                    </a:prstGeom>
+                  </pic:spPr>
+                </pic:pic>
+              </a:graphicData>
+            </a:graphic>
+          </wp:inline>
+        </w:drawing>
+      </w:r>
+    </w:p>
+    <w:p/>
+    <w:p>
+      <w:r>
+        <w:t xml:space="preserve">Modificar el fichero </w:t>
+      </w:r>
+      <w:r>
+        <w:t>000-default.conf</w:t>
+      </w:r>
+    </w:p>
+    <w:p>
+      <w:r>
+        <w:rPr>
+          <w:noProof/>
+        </w:rPr>
+        <w:drawing>
+          <wp:inline distT="0" distB="0" distL="0" distR="0" wp14:anchorId="1634B8C1" wp14:editId="67B2FA6F">
+            <wp:extent cx="5400040" cy="4126865"/>
+            <wp:effectExtent l="0" t="0" r="0" b="6985"/>
+            <wp:docPr id="56" name="Imagen 56"/>
+            <wp:cNvGraphicFramePr>
+              <a:graphicFrameLocks xmlns:a="http://schemas.openxmlformats.org/drawingml/2006/main" noChangeAspect="1"/>
+            </wp:cNvGraphicFramePr>
+            <a:graphic xmlns:a="http://schemas.openxmlformats.org/drawingml/2006/main">
+              <a:graphicData uri="http://schemas.openxmlformats.org/drawingml/2006/picture">
+                <pic:pic xmlns:pic="http://schemas.openxmlformats.org/drawingml/2006/picture">
+                  <pic:nvPicPr>
+                    <pic:cNvPr id="1" name=""/>
+                    <pic:cNvPicPr/>
+                  </pic:nvPicPr>
+                  <pic:blipFill>
+                    <a:blip r:embed="rId59"/>
+                    <a:stretch>
+                      <a:fillRect/>
+                    </a:stretch>
+                  </pic:blipFill>
+                  <pic:spPr>
+                    <a:xfrm>
+                      <a:off x="0" y="0"/>
+                      <a:ext cx="5400040" cy="4126865"/>
+                    </a:xfrm>
+                    <a:prstGeom prst="rect">
+                      <a:avLst/>
+                    </a:prstGeom>
+                  </pic:spPr>
+                </pic:pic>
+              </a:graphicData>
+            </a:graphic>
+          </wp:inline>
+        </w:drawing>
+      </w:r>
+    </w:p>
+    <w:p/>
+    <w:tbl>
+      <w:tblPr>
+        <w:tblW w:w="10200" w:type="dxa"/>
+        <w:tblCellMar>
+          <w:left w:w="70" w:type="dxa"/>
+          <w:right w:w="70" w:type="dxa"/>
+        </w:tblCellMar>
+        <w:tblLook w:val="04A0" w:firstRow="1" w:lastRow="0" w:firstColumn="1" w:lastColumn="0" w:noHBand="0" w:noVBand="1"/>
+      </w:tblPr>
+      <w:tblGrid>
+        <w:gridCol w:w="1200"/>
+        <w:gridCol w:w="9000"/>
+      </w:tblGrid>
+      <w:tr>
+        <w:trPr>
+          <w:trHeight w:val="330"/>
+        </w:trPr>
+        <w:tc>
+          <w:tcPr>
+            <w:tcW w:w="1200" w:type="dxa"/>
+            <w:tcBorders>
+              <w:top w:val="single" w:sz="8" w:space="0" w:color="auto"/>
+              <w:left w:val="single" w:sz="8" w:space="0" w:color="auto"/>
+              <w:bottom w:val="single" w:sz="8" w:space="0" w:color="auto"/>
+              <w:right w:val="single" w:sz="8" w:space="0" w:color="auto"/>
+            </w:tcBorders>
+            <w:shd w:val="clear" w:color="auto" w:fill="auto"/>
+            <w:noWrap/>
+            <w:vAlign w:val="center"/>
+            <w:hideMark/>
+          </w:tcPr>
+          <w:p>
+            <w:pPr>
+              <w:spacing w:after="0" w:line="240" w:lineRule="auto"/>
+              <w:jc w:val="center"/>
+              <w:rPr>
+                <w:rFonts w:ascii="Calibri" w:eastAsia="Times New Roman" w:hAnsi="Calibri" w:cs="Calibri"/>
+                <w:b/>
+                <w:bCs/>
+                <w:color w:val="000000"/>
+                <w:sz w:val="24"/>
+                <w:szCs w:val="24"/>
+                <w:lang w:eastAsia="es-ES"/>
+              </w:rPr>
+            </w:pPr>
+            <w:r>
+              <w:rPr>
+                <w:rFonts w:ascii="Calibri" w:eastAsia="Times New Roman" w:hAnsi="Calibri" w:cs="Calibri"/>
+                <w:b/>
+                <w:bCs/>
+                <w:color w:val="000000"/>
+                <w:sz w:val="24"/>
+                <w:szCs w:val="24"/>
+                <w:lang w:eastAsia="es-ES"/>
+              </w:rPr>
+              <w:t>2.10</w:t>
+            </w:r>
+          </w:p>
+        </w:tc>
+        <w:tc>
+          <w:tcPr>
+            <w:tcW w:w="9000" w:type="dxa"/>
+            <w:tcBorders>
+              <w:top w:val="single" w:sz="8" w:space="0" w:color="auto"/>
+              <w:left w:val="nil"/>
+              <w:bottom w:val="single" w:sz="8" w:space="0" w:color="auto"/>
+              <w:right w:val="single" w:sz="8" w:space="0" w:color="auto"/>
+            </w:tcBorders>
+            <w:shd w:val="clear" w:color="auto" w:fill="auto"/>
+            <w:vAlign w:val="bottom"/>
+            <w:hideMark/>
+          </w:tcPr>
+          <w:p>
+            <w:pPr>
+              <w:spacing w:after="0" w:line="240" w:lineRule="auto"/>
+              <w:rPr>
+                <w:rFonts w:ascii="Calibri" w:eastAsia="Times New Roman" w:hAnsi="Calibri" w:cs="Calibri"/>
+                <w:i/>
+                <w:iCs/>
+                <w:color w:val="000000"/>
+                <w:sz w:val="24"/>
+                <w:szCs w:val="24"/>
+                <w:lang w:eastAsia="es-ES"/>
+              </w:rPr>
+            </w:pPr>
+            <w:r>
+              <w:rPr>
+                <w:rFonts w:ascii="Calibri" w:eastAsia="Times New Roman" w:hAnsi="Calibri" w:cs="Calibri"/>
+                <w:i/>
+                <w:iCs/>
+                <w:color w:val="000000"/>
+                <w:sz w:val="24"/>
+                <w:szCs w:val="24"/>
+                <w:lang w:eastAsia="es-ES"/>
+              </w:rPr>
+              <w:t>Ejecutar en análisis de ficheros de log con la herramienta awstats</w:t>
+            </w:r>
+          </w:p>
+        </w:tc>
+      </w:tr>
+    </w:tbl>
+    <w:p/>
+    <w:p>
+      <w:r>
+        <w:t>Instalar awstats</w:t>
+      </w:r>
+    </w:p>
+    <w:p>
+      <w:r>
+        <w:rPr>
+          <w:noProof/>
+        </w:rPr>
+        <w:lastRenderedPageBreak/>
+        <w:drawing>
+          <wp:inline distT="0" distB="0" distL="0" distR="0" wp14:anchorId="007D78F0" wp14:editId="50AB83E6">
+            <wp:extent cx="5400040" cy="3415030"/>
+            <wp:effectExtent l="0" t="0" r="0" b="0"/>
+            <wp:docPr id="57" name="Imagen 57"/>
+            <wp:cNvGraphicFramePr>
+              <a:graphicFrameLocks xmlns:a="http://schemas.openxmlformats.org/drawingml/2006/main" noChangeAspect="1"/>
+            </wp:cNvGraphicFramePr>
+            <a:graphic xmlns:a="http://schemas.openxmlformats.org/drawingml/2006/main">
+              <a:graphicData uri="http://schemas.openxmlformats.org/drawingml/2006/picture">
+                <pic:pic xmlns:pic="http://schemas.openxmlformats.org/drawingml/2006/picture">
+                  <pic:nvPicPr>
+                    <pic:cNvPr id="1" name=""/>
+                    <pic:cNvPicPr/>
+                  </pic:nvPicPr>
+                  <pic:blipFill>
+                    <a:blip r:embed="rId60"/>
+                    <a:stretch>
+                      <a:fillRect/>
+                    </a:stretch>
+                  </pic:blipFill>
+                  <pic:spPr>
+                    <a:xfrm>
+                      <a:off x="0" y="0"/>
+                      <a:ext cx="5400040" cy="3415030"/>
+                    </a:xfrm>
+                    <a:prstGeom prst="rect">
+                      <a:avLst/>
+                    </a:prstGeom>
+                  </pic:spPr>
+                </pic:pic>
+              </a:graphicData>
+            </a:graphic>
+          </wp:inline>
+        </w:drawing>
+      </w:r>
+    </w:p>
+    <w:p/>
+    <w:p>
+      <w:r>
+        <w:t xml:space="preserve">Se modifica el fichero </w:t>
+      </w:r>
+      <w:r>
+        <w:t>awstats.conf</w:t>
+      </w:r>
+      <w:r>
+        <w:t xml:space="preserve"> para indicarle nuestra dirección</w:t>
+      </w:r>
+    </w:p>
+    <w:p>
+      <w:r>
+        <w:rPr>
+          <w:noProof/>
+        </w:rPr>
+        <w:drawing>
+          <wp:inline distT="0" distB="0" distL="0" distR="0" wp14:anchorId="15A5D25B" wp14:editId="5DFA56E2">
+            <wp:extent cx="5400040" cy="4067810"/>
+            <wp:effectExtent l="0" t="0" r="0" b="8890"/>
+            <wp:docPr id="58" name="Imagen 58"/>
+            <wp:cNvGraphicFramePr>
+              <a:graphicFrameLocks xmlns:a="http://schemas.openxmlformats.org/drawingml/2006/main" noChangeAspect="1"/>
+            </wp:cNvGraphicFramePr>
+            <a:graphic xmlns:a="http://schemas.openxmlformats.org/drawingml/2006/main">
+              <a:graphicData uri="http://schemas.openxmlformats.org/drawingml/2006/picture">
+                <pic:pic xmlns:pic="http://schemas.openxmlformats.org/drawingml/2006/picture">
+                  <pic:nvPicPr>
+                    <pic:cNvPr id="1" name=""/>
+                    <pic:cNvPicPr/>
+                  </pic:nvPicPr>
+                  <pic:blipFill>
+                    <a:blip r:embed="rId61"/>
+                    <a:stretch>
+                      <a:fillRect/>
+                    </a:stretch>
+                  </pic:blipFill>
+                  <pic:spPr>
+                    <a:xfrm>
+                      <a:off x="0" y="0"/>
+                      <a:ext cx="5400040" cy="4067810"/>
+                    </a:xfrm>
+                    <a:prstGeom prst="rect">
+                      <a:avLst/>
+                    </a:prstGeom>
+                  </pic:spPr>
+                </pic:pic>
+              </a:graphicData>
+            </a:graphic>
+          </wp:inline>
+        </w:drawing>
+      </w:r>
+    </w:p>
+    <w:p/>
+    <w:p>
+      <w:r>
+        <w:t>Actualizacion de los datos de awstats, ya que es la primera vez que lo arrancamos</w:t>
+      </w:r>
+    </w:p>
+    <w:p>
+      <w:r>
+        <w:rPr>
+          <w:noProof/>
+        </w:rPr>
+        <w:lastRenderedPageBreak/>
+        <w:drawing>
+          <wp:inline distT="0" distB="0" distL="0" distR="0" wp14:anchorId="48A178B6" wp14:editId="1267E82E">
+            <wp:extent cx="5400040" cy="4455160"/>
+            <wp:effectExtent l="0" t="0" r="0" b="2540"/>
+            <wp:docPr id="59" name="Imagen 59"/>
+            <wp:cNvGraphicFramePr>
+              <a:graphicFrameLocks xmlns:a="http://schemas.openxmlformats.org/drawingml/2006/main" noChangeAspect="1"/>
+            </wp:cNvGraphicFramePr>
+            <a:graphic xmlns:a="http://schemas.openxmlformats.org/drawingml/2006/main">
+              <a:graphicData uri="http://schemas.openxmlformats.org/drawingml/2006/picture">
+                <pic:pic xmlns:pic="http://schemas.openxmlformats.org/drawingml/2006/picture">
+                  <pic:nvPicPr>
+                    <pic:cNvPr id="1" name=""/>
+                    <pic:cNvPicPr/>
+                  </pic:nvPicPr>
+                  <pic:blipFill>
+                    <a:blip r:embed="rId62"/>
+                    <a:stretch>
+                      <a:fillRect/>
+                    </a:stretch>
+                  </pic:blipFill>
+                  <pic:spPr>
+                    <a:xfrm>
+                      <a:off x="0" y="0"/>
+                      <a:ext cx="5400040" cy="4455160"/>
+                    </a:xfrm>
+                    <a:prstGeom prst="rect">
+                      <a:avLst/>
+                    </a:prstGeom>
+                  </pic:spPr>
+                </pic:pic>
+              </a:graphicData>
+            </a:graphic>
+          </wp:inline>
+        </w:drawing>
+      </w:r>
+    </w:p>
+    <w:p/>
+    <w:p>
+      <w:r>
+        <w:t>Se ejecuta el comando para generar la información</w:t>
+      </w:r>
+    </w:p>
+    <w:p>
+      <w:r>
+        <w:rPr>
+          <w:noProof/>
+        </w:rPr>
+        <w:lastRenderedPageBreak/>
+        <w:drawing>
+          <wp:inline distT="0" distB="0" distL="0" distR="0" wp14:anchorId="567B81B7" wp14:editId="1570D485">
+            <wp:extent cx="5400040" cy="4222750"/>
+            <wp:effectExtent l="0" t="0" r="0" b="6350"/>
+            <wp:docPr id="60" name="Imagen 60"/>
+            <wp:cNvGraphicFramePr>
+              <a:graphicFrameLocks xmlns:a="http://schemas.openxmlformats.org/drawingml/2006/main" noChangeAspect="1"/>
+            </wp:cNvGraphicFramePr>
+            <a:graphic xmlns:a="http://schemas.openxmlformats.org/drawingml/2006/main">
+              <a:graphicData uri="http://schemas.openxmlformats.org/drawingml/2006/picture">
+                <pic:pic xmlns:pic="http://schemas.openxmlformats.org/drawingml/2006/picture">
+                  <pic:nvPicPr>
+                    <pic:cNvPr id="1" name=""/>
+                    <pic:cNvPicPr/>
+                  </pic:nvPicPr>
+                  <pic:blipFill>
+                    <a:blip r:embed="rId63"/>
+                    <a:stretch>
+                      <a:fillRect/>
+                    </a:stretch>
+                  </pic:blipFill>
+                  <pic:spPr>
+                    <a:xfrm>
+                      <a:off x="0" y="0"/>
+                      <a:ext cx="5400040" cy="4222750"/>
+                    </a:xfrm>
+                    <a:prstGeom prst="rect">
+                      <a:avLst/>
+                    </a:prstGeom>
+                  </pic:spPr>
+                </pic:pic>
+              </a:graphicData>
+            </a:graphic>
+          </wp:inline>
+        </w:drawing>
+      </w:r>
+    </w:p>
+    <w:p/>
+    <w:p>
+      <w:r>
+        <w:t>Vemos a través del html generado el análisis exhaustivo que ha realizado la herramienta</w:t>
+      </w:r>
+    </w:p>
+    <w:p>
+      <w:r>
+        <w:rPr>
+          <w:noProof/>
+        </w:rPr>
+        <w:drawing>
+          <wp:inline distT="0" distB="0" distL="0" distR="0" wp14:anchorId="7699D7FC" wp14:editId="731578B6">
+            <wp:extent cx="5400040" cy="3755390"/>
+            <wp:effectExtent l="0" t="0" r="0" b="0"/>
+            <wp:docPr id="61" name="Imagen 61"/>
+            <wp:cNvGraphicFramePr>
+              <a:graphicFrameLocks xmlns:a="http://schemas.openxmlformats.org/drawingml/2006/main" noChangeAspect="1"/>
+            </wp:cNvGraphicFramePr>
+            <a:graphic xmlns:a="http://schemas.openxmlformats.org/drawingml/2006/main">
+              <a:graphicData uri="http://schemas.openxmlformats.org/drawingml/2006/picture">
+                <pic:pic xmlns:pic="http://schemas.openxmlformats.org/drawingml/2006/picture">
+                  <pic:nvPicPr>
+                    <pic:cNvPr id="1" name=""/>
+                    <pic:cNvPicPr/>
+                  </pic:nvPicPr>
+                  <pic:blipFill>
+                    <a:blip r:embed="rId64"/>
+                    <a:stretch>
+                      <a:fillRect/>
+                    </a:stretch>
+                  </pic:blipFill>
+                  <pic:spPr>
+                    <a:xfrm>
+                      <a:off x="0" y="0"/>
+                      <a:ext cx="5400040" cy="3755390"/>
+                    </a:xfrm>
+                    <a:prstGeom prst="rect">
+                      <a:avLst/>
+                    </a:prstGeom>
+                  </pic:spPr>
+                </pic:pic>
+              </a:graphicData>
+            </a:graphic>
+          </wp:inline>
+        </w:drawing>
+      </w:r>
+      <w:bookmarkStart w:id="0" w:name="_GoBack"/>
+      <w:bookmarkEnd w:id="0"/>
     </w:p>
     <w:sectPr>
       <w:pgSz w:w="11906" w:h="16838"/>

</xml_diff>